<commit_message>
Update the final version of abstract
</commit_message>
<xml_diff>
--- a/writing/draft.docx
+++ b/writing/draft.docx
@@ -187,7 +187,16 @@
           <w:rFonts w:ascii="Arial" w:eastAsia="Times New Roman" w:hAnsi="Arial" w:cs="Arial"/>
           <w:color w:val="000000"/>
         </w:rPr>
-        <w:t xml:space="preserve"> data. The putative brain area boundaries are identified using a gradient-based technique (Cohen et al., 2008; Nelson et al., 2010; Wig et al., 2014). Briefly, the time courses from all vertex of the brain were correlated with each other to generate a correlation brain map from every vertex. A map of spatial gradient was used to identify edges where the transition of spatial correlation patterns occurs. A watershed edge detection algorithm is used to identify unique parcels, resulting in an individualized parcellation scheme for each participant.</w:t>
+        <w:t xml:space="preserve"> data. The putative brain area boundaries are identified using a gradient-based technique (Cohen et al., 2008; Nelson et al., 2010; Wig et al., 2014). Briefly, the time courses from all vertex of the brain were correlated with each other to generate a correlation brain map from every vertex. A map of spatial gradient was used to identify edges where the transition of spatial correlation patterns occurs. A watershed edge detection algorithm is used to identify unique parcels, </w:t>
+      </w:r>
+      <w:bookmarkStart w:id="1" w:name="_GoBack"/>
+      <w:bookmarkEnd w:id="1"/>
+      <w:r>
+        <w:rPr>
+          <w:rFonts w:ascii="Arial" w:eastAsia="Times New Roman" w:hAnsi="Arial" w:cs="Arial"/>
+          <w:color w:val="000000"/>
+        </w:rPr>
+        <w:t>resulting in an individualized parcellation scheme for each participant.</w:t>
       </w:r>
     </w:p>
     <w:p>
@@ -816,8 +825,6 @@
           <w:t>https://academic.oup.com/cercor/article/28/12/4403/5126789</w:t>
         </w:r>
       </w:hyperlink>
-      <w:bookmarkStart w:id="1" w:name="_GoBack"/>
-      <w:bookmarkEnd w:id="1"/>
     </w:p>
   </w:comment>
 </w:comments>
@@ -1427,6 +1434,18 @@
       <w:u w:val="single"/>
     </w:rPr>
   </w:style>
+  <w:style w:type="character" w:styleId="FollowedHyperlink">
+    <w:name w:val="FollowedHyperlink"/>
+    <w:basedOn w:val="DefaultParagraphFont"/>
+    <w:uiPriority w:val="99"/>
+    <w:semiHidden/>
+    <w:unhideWhenUsed/>
+    <w:rsid w:val="00402714"/>
+    <w:rPr>
+      <w:color w:val="954F72" w:themeColor="followedHyperlink"/>
+      <w:u w:val="single"/>
+    </w:rPr>
+  </w:style>
 </w:styles>
 </file>
 

</xml_diff>